<commit_message>
Test Exercise 1 document
</commit_message>
<xml_diff>
--- a/Week 1/Test Exercise/TestExercise1.docx
+++ b/Week 1/Test Exercise/TestExercise1.docx
@@ -4989,7 +4989,7 @@
     </w:lvl>
   </w:abstractNum>
   <w:abstractNum w:abstractNumId="990">
-    <w:nsid w:val="cb4e0312"/>
+    <w:nsid w:val="1c0d3024"/>
     <w:multiLevelType w:val="multilevel"/>
     <w:lvl w:ilvl="0">
       <w:numFmt w:val="bullet"/>
@@ -5070,7 +5070,7 @@
     </w:lvl>
   </w:abstractNum>
   <w:abstractNum w:abstractNumId="991">
-    <w:nsid w:val="db8486e2"/>
+    <w:nsid w:val="fa54c102"/>
     <w:multiLevelType w:val="multilevel"/>
     <w:lvl w:ilvl="0">
       <w:numFmt w:val="bullet"/>

</xml_diff>